<commit_message>
Made layout dependencies more clear and added validation and testing of dependencies
Don't know if this validation is too much the same as the actuall
dependencies
</commit_message>
<xml_diff>
--- a/Software Specifications/in out put dependencies.docx
+++ b/Software Specifications/in out put dependencies.docx
@@ -40,226 +40,245 @@
       <w:r>
         <w:t xml:space="preserve">                   </w:t>
       </w:r>
+      <w:r>
+        <w:br/>
+        <w:t xml:space="preserve">engine conveyer </w:t>
+      </w:r>
+      <w:r>
+        <w:t xml:space="preserve">            </w:t>
+      </w:r>
+      <w:r>
+        <w:br/>
+        <w:t>engine feeder</w:t>
+      </w:r>
+      <w:r>
+        <w:t xml:space="preserve">                  </w:t>
+      </w:r>
+      <w:r>
+        <w:br/>
+        <w:t>engine sorter</w:t>
+      </w:r>
+      <w:r>
+        <w:tab/>
+      </w:r>
+      <w:r>
+        <w:tab/>
+      </w:r>
+      <w:r>
+        <w:br/>
+      </w:r>
+      <w:r>
+        <w:t>display for counting (Optional: we might use it if we have enough time to implement it)</w:t>
+      </w:r>
+    </w:p>
+    <w:p/>
+    <w:p>
+      <w:pPr>
+        <w:pStyle w:val="Heading1"/>
+      </w:pPr>
+      <w:r>
+        <w:t>Dependency</w:t>
+      </w:r>
+    </w:p>
+    <w:p>
+      <w:pPr>
+        <w:pStyle w:val="Heading2"/>
+      </w:pPr>
+      <w:r>
+        <w:t>Lens lamp of the black white detector</w:t>
+      </w:r>
+    </w:p>
+    <w:p>
+      <w:r>
+        <w:t>The lens lamp of the black white detector will go on when the disc is expected at the sensor. We can calculate when we expect a disc according to the speed of the conveyer belt and the input of the photo transistor</w:t>
+      </w:r>
+      <w:r>
+        <w:t xml:space="preserve"> of the position sensor</w:t>
+      </w:r>
+      <w:r>
+        <w:t>.</w:t>
+      </w:r>
+      <w:r>
+        <w:t xml:space="preserve"> The lens lamp goes on when the timer hits calculates time of arrival. </w:t>
+      </w:r>
+    </w:p>
+    <w:p>
+      <w:pPr>
+        <w:pStyle w:val="Heading2"/>
+      </w:pPr>
+      <w:r>
+        <w:t>Lens lamp of the position sensor</w:t>
+      </w:r>
+    </w:p>
+    <w:p>
+      <w:r>
+        <w:t xml:space="preserve">The lens lamp of the position sensor reacts only to the </w:t>
+      </w:r>
+      <w:r>
+        <w:t>“START/STOP”</w:t>
+      </w:r>
+      <w:r>
+        <w:t xml:space="preserve"> button and the </w:t>
+      </w:r>
+      <w:r>
+        <w:t>“ABORT”</w:t>
+      </w:r>
+      <w:r>
+        <w:t xml:space="preserve"> button. The lens lamp will be on after the </w:t>
+      </w:r>
+      <w:r>
+        <w:t>“START/STOP”</w:t>
+      </w:r>
+      <w:r>
+        <w:t xml:space="preserve"> button is pressed and the machine is in its resting state. If at any other point in time the </w:t>
+      </w:r>
+      <w:r>
+        <w:t>“ABORT” button</w:t>
+      </w:r>
+      <w:r>
+        <w:t xml:space="preserve"> is pressed it will go off. When the </w:t>
+      </w:r>
+      <w:r>
+        <w:t>“START/STOP”</w:t>
+      </w:r>
+      <w:r>
+        <w:t xml:space="preserve"> button is pressed and the machine is running then the lens lamp also goes off. </w:t>
+      </w:r>
+    </w:p>
+    <w:p>
+      <w:r>
+        <w:rPr>
+          <w:rStyle w:val="Heading2Char"/>
+        </w:rPr>
+        <w:t>Engine of the conveyer belt</w:t>
+      </w:r>
+      <w:r>
+        <w:br/>
+      </w:r>
+      <w:r>
+        <w:t xml:space="preserve">The engine of on the conveyer belt only reacts to the input of the </w:t>
+      </w:r>
+      <w:r>
+        <w:t>“START/STOP”</w:t>
+      </w:r>
+      <w:r>
+        <w:t xml:space="preserve"> button and the </w:t>
+      </w:r>
+      <w:r>
+        <w:t>“ABORT”</w:t>
+      </w:r>
+      <w:r>
+        <w:t xml:space="preserve"> button.  The engine will start when the machine is in its resting state and the </w:t>
+      </w:r>
+      <w:r>
+        <w:t>“START/STOP”</w:t>
+      </w:r>
+      <w:r>
+        <w:t xml:space="preserve"> button is pressed. If however the </w:t>
+      </w:r>
+      <w:r>
+        <w:t>“START/STOP”</w:t>
+      </w:r>
+      <w:r>
+        <w:t xml:space="preserve"> button is pressed and the machine is not in its resting state then the machine will stop after it completed its current cycle. </w:t>
+      </w:r>
+      <w:r>
+        <w:t xml:space="preserve"> Whenever the </w:t>
+      </w:r>
+      <w:r>
+        <w:t>“ABORT” button</w:t>
+      </w:r>
+      <w:r>
+        <w:t xml:space="preserve"> is pressed the engine stops within 50ms. </w:t>
+      </w:r>
+    </w:p>
+    <w:p>
+      <w:r>
+        <w:rPr>
+          <w:rStyle w:val="Heading2Char"/>
+        </w:rPr>
+        <w:t>Engine of the feeder</w:t>
+      </w:r>
+      <w:r>
+        <w:br/>
+        <w:t xml:space="preserve">The engine for the feeder also only reacts to the input of the </w:t>
+      </w:r>
+      <w:r>
+        <w:t>“START/STOP”</w:t>
+      </w:r>
+      <w:r>
+        <w:t xml:space="preserve"> button and the </w:t>
+      </w:r>
+      <w:r>
+        <w:t>“ABORT”</w:t>
+      </w:r>
+      <w:r>
+        <w:t xml:space="preserve"> button.</w:t>
+      </w:r>
+      <w:r>
+        <w:t xml:space="preserve"> This engine </w:t>
+      </w:r>
+      <w:r>
+        <w:t xml:space="preserve"> </w:t>
+      </w:r>
+      <w:r>
+        <w:t xml:space="preserve">also starts when the machine is in its resting state and the </w:t>
+      </w:r>
+      <w:r>
+        <w:t>“START/STOP”</w:t>
+      </w:r>
+      <w:r>
+        <w:t xml:space="preserve"> button is pressed. If however the machine is running then the engine will stop. When the </w:t>
+      </w:r>
+      <w:r>
+        <w:t>“ABORT”</w:t>
+      </w:r>
+      <w:r>
+        <w:t xml:space="preserve"> button is pressed the engine stops within 50ms.</w:t>
+      </w:r>
+    </w:p>
+    <w:p>
+      <w:pPr>
+        <w:pStyle w:val="Heading2"/>
+      </w:pPr>
+      <w:r>
+        <w:t>Engine for the sorter</w:t>
+      </w:r>
+    </w:p>
+    <w:p>
+      <w:r>
+        <w:t xml:space="preserve">When the machine is running the engine of the sorter reacts to inputs of the colour detector, the push sensor and the timer. When a signal is received from the colour detector </w:t>
+      </w:r>
+      <w:r>
+        <w:t>the</w:t>
+      </w:r>
+      <w:r>
+        <w:t xml:space="preserve"> engine pulls the sorter down, the engine then waits until the timer gives a signal to go up again as to let disks </w:t>
+      </w:r>
+      <w:r>
+        <w:lastRenderedPageBreak/>
+        <w:t>through, it knows when it is in the correct “up” position from the push sensor . If the “START/STOP” button is pressed when the machine is in its resting state, then the sorter will wait for a signal from the timer that marks the end of the current cycle. If at any time the ““ABORT”” button is pressed, the sorting mechanism is to stop within 50ms.</w:t>
+      </w:r>
+    </w:p>
+    <w:p>
+      <w:pPr>
+        <w:pStyle w:val="Heading2"/>
+      </w:pPr>
+      <w:r>
+        <w:t>Display for counting</w:t>
+      </w:r>
+    </w:p>
+    <w:p>
+      <w:r>
+        <w:t xml:space="preserve">The display output depends on how many times the colour detector detects a white disc and how many times a disc passes the position sensor without the colour detector detecting it. </w:t>
+      </w:r>
+    </w:p>
+    <w:p>
+      <w:r>
+        <w:t>In the initial state the counters get reset.</w:t>
+      </w:r>
       <w:bookmarkStart w:id="0" w:name="_GoBack"/>
       <w:bookmarkEnd w:id="0"/>
-      <w:r>
-        <w:br/>
-        <w:t xml:space="preserve">engine conveyer </w:t>
-      </w:r>
-      <w:r>
-        <w:t xml:space="preserve">            </w:t>
-      </w:r>
-      <w:r>
-        <w:br/>
-        <w:t>engine feeder</w:t>
-      </w:r>
-      <w:r>
-        <w:t xml:space="preserve">                  </w:t>
-      </w:r>
-      <w:r>
-        <w:br/>
-        <w:t>engine sorter</w:t>
-      </w:r>
-      <w:r>
-        <w:tab/>
-      </w:r>
-      <w:r>
-        <w:tab/>
-      </w:r>
-      <w:r>
-        <w:br/>
-        <w:t>(display for cou</w:t>
-      </w:r>
-      <w:r>
-        <w:t>n</w:t>
-      </w:r>
-      <w:r>
-        <w:t>ting)</w:t>
-      </w:r>
-    </w:p>
-    <w:p/>
-    <w:p>
-      <w:r>
-        <w:t>Dependency</w:t>
-      </w:r>
-    </w:p>
-    <w:p>
-      <w:r>
-        <w:t>Lens lamp of the black white detector</w:t>
-      </w:r>
-    </w:p>
-    <w:p>
-      <w:r>
-        <w:t>The lens lamp of the black white detector will go on when the disc is expected at the sensor. We can calculate when we expect a disc according to the speed of the conveyer belt and the input of the photo transistor</w:t>
-      </w:r>
-      <w:r>
-        <w:t xml:space="preserve"> of the position sensor</w:t>
-      </w:r>
-      <w:r>
-        <w:t>.</w:t>
-      </w:r>
-      <w:r>
-        <w:t xml:space="preserve"> The lens lamp goes on when the timer hits calculates time of arrival. </w:t>
-      </w:r>
-    </w:p>
-    <w:p>
-      <w:r>
-        <w:t>Lens lamp of the position sensor</w:t>
-      </w:r>
-    </w:p>
-    <w:p>
-      <w:r>
-        <w:t xml:space="preserve">The lens lamp of the position sensor reacts only to the </w:t>
-      </w:r>
-      <w:r>
-        <w:t>“START/STOP”</w:t>
-      </w:r>
-      <w:r>
-        <w:t xml:space="preserve"> button and the </w:t>
-      </w:r>
-      <w:r>
-        <w:t>“ABORT”</w:t>
-      </w:r>
-      <w:r>
-        <w:t xml:space="preserve"> button. The lens lamp will be on after the </w:t>
-      </w:r>
-      <w:r>
-        <w:t>“START/STOP”</w:t>
-      </w:r>
-      <w:r>
-        <w:t xml:space="preserve"> button is pressed and the machine is in its resting state. If at any other point in time the </w:t>
-      </w:r>
-      <w:r>
-        <w:t>“ABORT” button</w:t>
-      </w:r>
-      <w:r>
-        <w:t xml:space="preserve"> is pressed it will go off. When the </w:t>
-      </w:r>
-      <w:r>
-        <w:t>“START/STOP”</w:t>
-      </w:r>
-      <w:r>
-        <w:t xml:space="preserve"> button is pressed and the machine is running then the lens lamp also goes off. </w:t>
-      </w:r>
-    </w:p>
-    <w:p>
-      <w:r>
-        <w:t>Engine of the conveyer belt</w:t>
-      </w:r>
-      <w:r>
-        <w:br/>
-      </w:r>
-      <w:r>
-        <w:t xml:space="preserve">The engine of on the conveyer belt only reacts to the input of the </w:t>
-      </w:r>
-      <w:r>
-        <w:t>“START/STOP”</w:t>
-      </w:r>
-      <w:r>
-        <w:t xml:space="preserve"> button and the </w:t>
-      </w:r>
-      <w:r>
-        <w:t>“ABORT”</w:t>
-      </w:r>
-      <w:r>
-        <w:t xml:space="preserve"> button.  The engine will start when the machine is in its resting state and the </w:t>
-      </w:r>
-      <w:r>
-        <w:t>“START/STOP”</w:t>
-      </w:r>
-      <w:r>
-        <w:t xml:space="preserve"> button is pressed. If however the </w:t>
-      </w:r>
-      <w:r>
-        <w:t>“START/STOP”</w:t>
-      </w:r>
-      <w:r>
-        <w:t xml:space="preserve"> button is pressed and the machine is not in its resting state then the machine will stop after it completed its current cycle. </w:t>
-      </w:r>
-      <w:r>
-        <w:t xml:space="preserve"> Whenever the </w:t>
-      </w:r>
-      <w:r>
-        <w:t>“ABORT” button</w:t>
-      </w:r>
-      <w:r>
-        <w:t xml:space="preserve"> is pressed the engine stops within 50ms. </w:t>
-      </w:r>
-    </w:p>
-    <w:p>
-      <w:r>
-        <w:t>Engine of the feeder</w:t>
-      </w:r>
-      <w:r>
-        <w:br/>
-        <w:t xml:space="preserve">The engine for the feeder also only reacts to the input of the </w:t>
-      </w:r>
-      <w:r>
-        <w:t>“START/STOP”</w:t>
-      </w:r>
-      <w:r>
-        <w:t xml:space="preserve"> button and the </w:t>
-      </w:r>
-      <w:r>
-        <w:t>“ABORT”</w:t>
-      </w:r>
-      <w:r>
-        <w:t xml:space="preserve"> button.</w:t>
-      </w:r>
-      <w:r>
-        <w:t xml:space="preserve"> This engine </w:t>
-      </w:r>
-      <w:r>
-        <w:t xml:space="preserve"> </w:t>
-      </w:r>
-      <w:r>
-        <w:t xml:space="preserve">also starts when the machine is in its resting state and the </w:t>
-      </w:r>
-      <w:r>
-        <w:t>“START/STOP”</w:t>
-      </w:r>
-      <w:r>
-        <w:t xml:space="preserve"> button is pressed. If however the machine is running then the engine will stop. When the </w:t>
-      </w:r>
-      <w:r>
-        <w:t>“ABORT”</w:t>
-      </w:r>
-      <w:r>
-        <w:t xml:space="preserve"> button is pressed the engine stops within 50ms.</w:t>
-      </w:r>
-    </w:p>
-    <w:p>
-      <w:r>
-        <w:t>Engine for the sorter</w:t>
-      </w:r>
-      <w:r>
-        <w:br/>
-      </w:r>
-    </w:p>
-    <w:p>
-      <w:r>
-        <w:t xml:space="preserve">When the machine is running the engine of the sorter reacts to inputs of the colour detector, the push sensor and the timer. When a signal is received from the colour detector </w:t>
-      </w:r>
-      <w:proofErr w:type="spellStart"/>
-      <w:r>
-        <w:t>te</w:t>
-      </w:r>
-      <w:proofErr w:type="spellEnd"/>
-      <w:r>
-        <w:t xml:space="preserve"> engine pulls the </w:t>
-      </w:r>
-      <w:r>
-        <w:lastRenderedPageBreak/>
-        <w:t>sorter down, the engine then waits until the timer gives a signal to go up again as to let disks through, it knows when it is in the correct “up” position from the push sensor . If the “START/STOP” button is pressed when the machine is in its resting state, then the sorter will wait for a signal from the timer that marks the end of the current cycle. If at any time the ““ABORT”” button is pressed, the sorting mechanism is to stop within 50ms.</w:t>
-      </w:r>
-    </w:p>
-    <w:p>
-      <w:r>
-        <w:br/>
-      </w:r>
-      <w:r>
-        <w:br/>
-      </w:r>
     </w:p>
     <w:sectPr>
       <w:pgSz w:w="11906" w:h="16838"/>
@@ -661,20 +680,63 @@
     <w:lsdException w:name="List Table 6 Colorful Accent 6" w:uiPriority="51"/>
     <w:lsdException w:name="List Table 7 Colorful Accent 6" w:uiPriority="52"/>
   </w:latentStyles>
-  <w:style w:type="paragraph" w:default="1" w:styleId="Standaard">
+  <w:style w:type="paragraph" w:default="1" w:styleId="Normal">
     <w:name w:val="Normal"/>
     <w:qFormat/>
     <w:rPr>
       <w:lang w:val="en-GB"/>
     </w:rPr>
   </w:style>
-  <w:style w:type="character" w:default="1" w:styleId="Standaardalinea-lettertype">
+  <w:style w:type="paragraph" w:styleId="Heading1">
+    <w:name w:val="heading 1"/>
+    <w:basedOn w:val="Normal"/>
+    <w:next w:val="Normal"/>
+    <w:link w:val="Heading1Char"/>
+    <w:uiPriority w:val="9"/>
+    <w:qFormat/>
+    <w:rsid w:val="000E10D6"/>
+    <w:pPr>
+      <w:keepNext/>
+      <w:keepLines/>
+      <w:spacing w:before="240" w:after="0"/>
+      <w:outlineLvl w:val="0"/>
+    </w:pPr>
+    <w:rPr>
+      <w:rFonts w:asciiTheme="majorHAnsi" w:eastAsiaTheme="majorEastAsia" w:hAnsiTheme="majorHAnsi" w:cstheme="majorBidi"/>
+      <w:color w:val="2E74B5" w:themeColor="accent1" w:themeShade="BF"/>
+      <w:sz w:val="32"/>
+      <w:szCs w:val="32"/>
+    </w:rPr>
+  </w:style>
+  <w:style w:type="paragraph" w:styleId="Heading2">
+    <w:name w:val="heading 2"/>
+    <w:basedOn w:val="Normal"/>
+    <w:next w:val="Normal"/>
+    <w:link w:val="Heading2Char"/>
+    <w:uiPriority w:val="9"/>
+    <w:unhideWhenUsed/>
+    <w:qFormat/>
+    <w:rsid w:val="000E10D6"/>
+    <w:pPr>
+      <w:keepNext/>
+      <w:keepLines/>
+      <w:spacing w:before="40" w:after="0"/>
+      <w:outlineLvl w:val="1"/>
+    </w:pPr>
+    <w:rPr>
+      <w:rFonts w:asciiTheme="majorHAnsi" w:eastAsiaTheme="majorEastAsia" w:hAnsiTheme="majorHAnsi" w:cstheme="majorBidi"/>
+      <w:color w:val="2E74B5" w:themeColor="accent1" w:themeShade="BF"/>
+      <w:sz w:val="26"/>
+      <w:szCs w:val="26"/>
+    </w:rPr>
+  </w:style>
+  <w:style w:type="character" w:default="1" w:styleId="DefaultParagraphFont">
     <w:name w:val="Default Paragraph Font"/>
     <w:uiPriority w:val="1"/>
     <w:semiHidden/>
     <w:unhideWhenUsed/>
   </w:style>
-  <w:style w:type="table" w:default="1" w:styleId="Standaardtabel">
+  <w:style w:type="table" w:default="1" w:styleId="TableNormal">
     <w:name w:val="Normal Table"/>
     <w:uiPriority w:val="99"/>
     <w:semiHidden/>
@@ -689,11 +751,39 @@
       </w:tblCellMar>
     </w:tblPr>
   </w:style>
-  <w:style w:type="numbering" w:default="1" w:styleId="Geenlijst">
+  <w:style w:type="numbering" w:default="1" w:styleId="NoList">
     <w:name w:val="No List"/>
     <w:uiPriority w:val="99"/>
     <w:semiHidden/>
     <w:unhideWhenUsed/>
+  </w:style>
+  <w:style w:type="character" w:customStyle="1" w:styleId="Heading1Char">
+    <w:name w:val="Heading 1 Char"/>
+    <w:basedOn w:val="DefaultParagraphFont"/>
+    <w:link w:val="Heading1"/>
+    <w:uiPriority w:val="9"/>
+    <w:rsid w:val="000E10D6"/>
+    <w:rPr>
+      <w:rFonts w:asciiTheme="majorHAnsi" w:eastAsiaTheme="majorEastAsia" w:hAnsiTheme="majorHAnsi" w:cstheme="majorBidi"/>
+      <w:color w:val="2E74B5" w:themeColor="accent1" w:themeShade="BF"/>
+      <w:sz w:val="32"/>
+      <w:szCs w:val="32"/>
+      <w:lang w:val="en-GB"/>
+    </w:rPr>
+  </w:style>
+  <w:style w:type="character" w:customStyle="1" w:styleId="Heading2Char">
+    <w:name w:val="Heading 2 Char"/>
+    <w:basedOn w:val="DefaultParagraphFont"/>
+    <w:link w:val="Heading2"/>
+    <w:uiPriority w:val="9"/>
+    <w:rsid w:val="000E10D6"/>
+    <w:rPr>
+      <w:rFonts w:asciiTheme="majorHAnsi" w:eastAsiaTheme="majorEastAsia" w:hAnsiTheme="majorHAnsi" w:cstheme="majorBidi"/>
+      <w:color w:val="2E74B5" w:themeColor="accent1" w:themeShade="BF"/>
+      <w:sz w:val="26"/>
+      <w:szCs w:val="26"/>
+      <w:lang w:val="en-GB"/>
+    </w:rPr>
   </w:style>
 </w:styles>
 </file>
@@ -964,7 +1054,7 @@
 </file>
 
 <file path=customXml/itemProps1.xml><?xml version="1.0" encoding="utf-8"?>
-<ds:datastoreItem xmlns:ds="http://schemas.openxmlformats.org/officeDocument/2006/customXml" ds:itemID="{AF47BD14-20DC-4934-8119-150D6AB574AD}">
+<ds:datastoreItem xmlns:ds="http://schemas.openxmlformats.org/officeDocument/2006/customXml" ds:itemID="{75BF23F1-A988-409F-8084-DF95E8567ADA}">
   <ds:schemaRefs>
     <ds:schemaRef ds:uri="http://schemas.openxmlformats.org/officeDocument/2006/bibliography"/>
   </ds:schemaRefs>

</xml_diff>